<commit_message>
add damage system and location scripts
</commit_message>
<xml_diff>
--- a/ПЗ.docx
+++ b/ПЗ.docx
@@ -637,6 +637,13 @@
         </w:rPr>
         <w:tab/>
         <w:t>(</w:t>
+      </w:r>
+      <w:r>
+        <w:rPr>
+          <w:sz w:val="28"/>
+          <w:szCs w:val="28"/>
+        </w:rPr>
+        <w:t xml:space="preserve">         М. Д. Жук</w:t>
       </w:r>
       <w:r>
         <w:rPr>
@@ -2102,6 +2109,15 @@
                                             <w:lang w:val="ru-RU"/>
                                           </w:rPr>
                                         </w:pPr>
+                                        <w:r>
+                                          <w:rPr>
+                                            <w:rFonts w:ascii="Times New Roman" w:hAnsi="Times New Roman"/>
+                                            <w:sz w:val="16"/>
+                                            <w:szCs w:val="16"/>
+                                            <w:lang w:val="ru-RU"/>
+                                          </w:rPr>
+                                          <w:t>Жук М. Д.</w:t>
+                                        </w:r>
                                       </w:p>
                                       <w:p>
                                         <w:pPr>
@@ -2263,19 +2279,8 @@
                                             <w:szCs w:val="16"/>
                                             <w:lang w:val="ru-RU"/>
                                           </w:rPr>
-                                          <w:t xml:space="preserve">Розовская </w:t>
+                                          <w:t>Розовская О.К.</w:t>
                                         </w:r>
-                                        <w:proofErr w:type="gramStart"/>
-                                        <w:r>
-                                          <w:rPr>
-                                            <w:rFonts w:ascii="Times New Roman" w:hAnsi="Times New Roman"/>
-                                            <w:sz w:val="16"/>
-                                            <w:szCs w:val="16"/>
-                                            <w:lang w:val="ru-RU"/>
-                                          </w:rPr>
-                                          <w:t>О.К.</w:t>
-                                        </w:r>
-                                        <w:proofErr w:type="gramEnd"/>
                                       </w:p>
                                     </w:txbxContent>
                                   </wps:txbx>
@@ -2782,11 +2787,51 @@
                                       </w:pPr>
                                       <w:r>
                                         <w:rPr>
+                                          <w:caps/>
                                           <w:color w:val="000000"/>
-                                          <w:sz w:val="20"/>
-                                          <w:szCs w:val="18"/>
+                                          <w:sz w:val="32"/>
+                                          <w:szCs w:val="32"/>
+                                          <w:lang w:val="en-US"/>
                                         </w:rPr>
-                                        <w:t>Разработка программного средства для автоматизации учёта отсутствия учащихся на занятиях</w:t>
+                                        <w:t>SCP</w:t>
+                                      </w:r>
+                                      <w:r>
+                                        <w:rPr>
+                                          <w:caps/>
+                                          <w:color w:val="000000"/>
+                                          <w:sz w:val="32"/>
+                                          <w:szCs w:val="32"/>
+                                        </w:rPr>
+                                        <w:t xml:space="preserve">: </w:t>
+                                      </w:r>
+                                      <w:r>
+                                        <w:rPr>
+                                          <w:caps/>
+                                          <w:color w:val="000000"/>
+                                          <w:sz w:val="32"/>
+                                          <w:szCs w:val="32"/>
+                                          <w:lang w:val="en-US"/>
+                                        </w:rPr>
+                                        <w:t>Grand</w:t>
+                                      </w:r>
+                                      <w:r>
+                                        <w:rPr>
+                                          <w:caps/>
+                                          <w:color w:val="000000"/>
+                                          <w:sz w:val="32"/>
+                                          <w:szCs w:val="32"/>
+                                        </w:rPr>
+                                        <w:t xml:space="preserve"> </w:t>
+                                      </w:r>
+                                      <w:r>
+                                        <w:rPr>
+                                          <w:caps/>
+                                          <w:color w:val="000000"/>
+                                          <w:sz w:val="32"/>
+                                          <w:szCs w:val="32"/>
+                                          <w:lang w:val="en-US"/>
+                                        </w:rPr>
+                                        <w:t>Escape</w:t>
                                       </w:r>
                                     </w:p>
                                   </w:txbxContent>
@@ -3640,6 +3685,15 @@
                                       <w:lang w:val="ru-RU"/>
                                     </w:rPr>
                                   </w:pPr>
+                                  <w:r>
+                                    <w:rPr>
+                                      <w:rFonts w:ascii="Times New Roman" w:hAnsi="Times New Roman"/>
+                                      <w:sz w:val="16"/>
+                                      <w:szCs w:val="16"/>
+                                      <w:lang w:val="ru-RU"/>
+                                    </w:rPr>
+                                    <w:t>Жук М. Д.</w:t>
+                                  </w:r>
                                 </w:p>
                                 <w:p>
                                   <w:pPr>
@@ -3711,19 +3765,8 @@
                                       <w:szCs w:val="16"/>
                                       <w:lang w:val="ru-RU"/>
                                     </w:rPr>
-                                    <w:t xml:space="preserve">Розовская </w:t>
+                                    <w:t>Розовская О.К.</w:t>
                                   </w:r>
-                                  <w:proofErr w:type="gramStart"/>
-                                  <w:r>
-                                    <w:rPr>
-                                      <w:rFonts w:ascii="Times New Roman" w:hAnsi="Times New Roman"/>
-                                      <w:sz w:val="16"/>
-                                      <w:szCs w:val="16"/>
-                                      <w:lang w:val="ru-RU"/>
-                                    </w:rPr>
-                                    <w:t>О.К.</w:t>
-                                  </w:r>
-                                  <w:proofErr w:type="gramEnd"/>
                                 </w:p>
                               </w:txbxContent>
                             </v:textbox>
@@ -3890,11 +3933,51 @@
                                 </w:pPr>
                                 <w:r>
                                   <w:rPr>
+                                    <w:caps/>
                                     <w:color w:val="000000"/>
-                                    <w:sz w:val="20"/>
-                                    <w:szCs w:val="18"/>
+                                    <w:sz w:val="32"/>
+                                    <w:szCs w:val="32"/>
+                                    <w:lang w:val="en-US"/>
                                   </w:rPr>
-                                  <w:t>Разработка программного средства для автоматизации учёта отсутствия учащихся на занятиях</w:t>
+                                  <w:t>SCP</w:t>
+                                </w:r>
+                                <w:r>
+                                  <w:rPr>
+                                    <w:caps/>
+                                    <w:color w:val="000000"/>
+                                    <w:sz w:val="32"/>
+                                    <w:szCs w:val="32"/>
+                                  </w:rPr>
+                                  <w:t xml:space="preserve">: </w:t>
+                                </w:r>
+                                <w:r>
+                                  <w:rPr>
+                                    <w:caps/>
+                                    <w:color w:val="000000"/>
+                                    <w:sz w:val="32"/>
+                                    <w:szCs w:val="32"/>
+                                    <w:lang w:val="en-US"/>
+                                  </w:rPr>
+                                  <w:t>Grand</w:t>
+                                </w:r>
+                                <w:r>
+                                  <w:rPr>
+                                    <w:caps/>
+                                    <w:color w:val="000000"/>
+                                    <w:sz w:val="32"/>
+                                    <w:szCs w:val="32"/>
+                                  </w:rPr>
+                                  <w:t xml:space="preserve"> </w:t>
+                                </w:r>
+                                <w:r>
+                                  <w:rPr>
+                                    <w:caps/>
+                                    <w:color w:val="000000"/>
+                                    <w:sz w:val="32"/>
+                                    <w:szCs w:val="32"/>
+                                    <w:lang w:val="en-US"/>
+                                  </w:rPr>
+                                  <w:t>Escape</w:t>
                                 </w:r>
                               </w:p>
                             </w:txbxContent>
@@ -4118,7 +4201,7 @@
           <w:r>
             <w:fldChar w:fldCharType="separate"/>
           </w:r>
-          <w:hyperlink w:anchor="_Toc184229299" w:history="1">
+          <w:hyperlink w:anchor="_Toc184669147" w:history="1">
             <w:r>
               <w:rPr>
                 <w:rStyle w:val="af1"/>
@@ -4145,7 +4228,7 @@
                 <w:noProof/>
                 <w:webHidden/>
               </w:rPr>
-              <w:instrText xml:space="preserve"> PAGEREF _Toc184229299 \h </w:instrText>
+              <w:instrText xml:space="preserve"> PAGEREF _Toc184669147 \h </w:instrText>
             </w:r>
             <w:r>
               <w:rPr>
@@ -4191,7 +4274,7 @@
               <w14:ligatures w14:val="standardContextual"/>
             </w:rPr>
           </w:pPr>
-          <w:hyperlink w:anchor="_Toc184229300" w:history="1">
+          <w:hyperlink w:anchor="_Toc184669148" w:history="1">
             <w:r>
               <w:rPr>
                 <w:rStyle w:val="af1"/>
@@ -4235,7 +4318,7 @@
                 <w:noProof/>
                 <w:webHidden/>
               </w:rPr>
-              <w:instrText xml:space="preserve"> PAGEREF _Toc184229300 \h </w:instrText>
+              <w:instrText xml:space="preserve"> PAGEREF _Toc184669148 \h </w:instrText>
             </w:r>
             <w:r>
               <w:rPr>
@@ -4281,7 +4364,7 @@
               <w14:ligatures w14:val="standardContextual"/>
             </w:rPr>
           </w:pPr>
-          <w:hyperlink w:anchor="_Toc184229301" w:history="1">
+          <w:hyperlink w:anchor="_Toc184669149" w:history="1">
             <w:r>
               <w:rPr>
                 <w:rStyle w:val="af1"/>
@@ -4325,7 +4408,7 @@
                 <w:noProof/>
                 <w:webHidden/>
               </w:rPr>
-              <w:instrText xml:space="preserve"> PAGEREF _Toc184229301 \h </w:instrText>
+              <w:instrText xml:space="preserve"> PAGEREF _Toc184669149 \h </w:instrText>
             </w:r>
             <w:r>
               <w:rPr>
@@ -4371,7 +4454,7 @@
               <w14:ligatures w14:val="standardContextual"/>
             </w:rPr>
           </w:pPr>
-          <w:hyperlink w:anchor="_Toc184229302" w:history="1">
+          <w:hyperlink w:anchor="_Toc184669150" w:history="1">
             <w:r>
               <w:rPr>
                 <w:rStyle w:val="af1"/>
@@ -4415,7 +4498,7 @@
                 <w:noProof/>
                 <w:webHidden/>
               </w:rPr>
-              <w:instrText xml:space="preserve"> PAGEREF _Toc184229302 \h </w:instrText>
+              <w:instrText xml:space="preserve"> PAGEREF _Toc184669150 \h </w:instrText>
             </w:r>
             <w:r>
               <w:rPr>
@@ -4461,7 +4544,7 @@
               <w14:ligatures w14:val="standardContextual"/>
             </w:rPr>
           </w:pPr>
-          <w:hyperlink w:anchor="_Toc184229303" w:history="1">
+          <w:hyperlink w:anchor="_Toc184669151" w:history="1">
             <w:r>
               <w:rPr>
                 <w:rStyle w:val="af1"/>
@@ -4505,7 +4588,7 @@
                 <w:noProof/>
                 <w:webHidden/>
               </w:rPr>
-              <w:instrText xml:space="preserve"> PAGEREF _Toc184229303 \h </w:instrText>
+              <w:instrText xml:space="preserve"> PAGEREF _Toc184669151 \h </w:instrText>
             </w:r>
             <w:r>
               <w:rPr>
@@ -4551,7 +4634,7 @@
               <w14:ligatures w14:val="standardContextual"/>
             </w:rPr>
           </w:pPr>
-          <w:hyperlink w:anchor="_Toc184229304" w:history="1">
+          <w:hyperlink w:anchor="_Toc184669152" w:history="1">
             <w:r>
               <w:rPr>
                 <w:rStyle w:val="af1"/>
@@ -4574,7 +4657,7 @@
                 <w:rStyle w:val="af1"/>
                 <w:noProof/>
               </w:rPr>
-              <w:t>Требование к сайту</w:t>
+              <w:t>Требование к ПО</w:t>
             </w:r>
             <w:r>
               <w:rPr>
@@ -4595,7 +4678,7 @@
                 <w:noProof/>
                 <w:webHidden/>
               </w:rPr>
-              <w:instrText xml:space="preserve"> PAGEREF _Toc184229304 \h </w:instrText>
+              <w:instrText xml:space="preserve"> PAGEREF _Toc184669152 \h </w:instrText>
             </w:r>
             <w:r>
               <w:rPr>
@@ -4641,7 +4724,7 @@
               <w14:ligatures w14:val="standardContextual"/>
             </w:rPr>
           </w:pPr>
-          <w:hyperlink w:anchor="_Toc184229305" w:history="1">
+          <w:hyperlink w:anchor="_Toc184669153" w:history="1">
             <w:r>
               <w:rPr>
                 <w:rStyle w:val="af1"/>
@@ -4685,7 +4768,7 @@
                 <w:noProof/>
                 <w:webHidden/>
               </w:rPr>
-              <w:instrText xml:space="preserve"> PAGEREF _Toc184229305 \h </w:instrText>
+              <w:instrText xml:space="preserve"> PAGEREF _Toc184669153 \h </w:instrText>
             </w:r>
             <w:r>
               <w:rPr>
@@ -4731,7 +4814,7 @@
               <w14:ligatures w14:val="standardContextual"/>
             </w:rPr>
           </w:pPr>
-          <w:hyperlink w:anchor="_Toc184229306" w:history="1">
+          <w:hyperlink w:anchor="_Toc184669154" w:history="1">
             <w:r>
               <w:rPr>
                 <w:rStyle w:val="af1"/>
@@ -4775,7 +4858,7 @@
                 <w:noProof/>
                 <w:webHidden/>
               </w:rPr>
-              <w:instrText xml:space="preserve"> PAGEREF _Toc184229306 \h </w:instrText>
+              <w:instrText xml:space="preserve"> PAGEREF _Toc184669154 \h </w:instrText>
             </w:r>
             <w:r>
               <w:rPr>
@@ -4821,7 +4904,7 @@
               <w14:ligatures w14:val="standardContextual"/>
             </w:rPr>
           </w:pPr>
-          <w:hyperlink w:anchor="_Toc184229307" w:history="1">
+          <w:hyperlink w:anchor="_Toc184669155" w:history="1">
             <w:r>
               <w:rPr>
                 <w:rStyle w:val="af1"/>
@@ -4865,7 +4948,7 @@
                 <w:noProof/>
                 <w:webHidden/>
               </w:rPr>
-              <w:instrText xml:space="preserve"> PAGEREF _Toc184229307 \h </w:instrText>
+              <w:instrText xml:space="preserve"> PAGEREF _Toc184669155 \h </w:instrText>
             </w:r>
             <w:r>
               <w:rPr>
@@ -4911,7 +4994,7 @@
               <w14:ligatures w14:val="standardContextual"/>
             </w:rPr>
           </w:pPr>
-          <w:hyperlink w:anchor="_Toc184229308" w:history="1">
+          <w:hyperlink w:anchor="_Toc184669156" w:history="1">
             <w:r>
               <w:rPr>
                 <w:rStyle w:val="af1"/>
@@ -4955,7 +5038,7 @@
                 <w:noProof/>
                 <w:webHidden/>
               </w:rPr>
-              <w:instrText xml:space="preserve"> PAGEREF _Toc184229308 \h </w:instrText>
+              <w:instrText xml:space="preserve"> PAGEREF _Toc184669156 \h </w:instrText>
             </w:r>
             <w:r>
               <w:rPr>
@@ -5001,7 +5084,7 @@
               <w14:ligatures w14:val="standardContextual"/>
             </w:rPr>
           </w:pPr>
-          <w:hyperlink w:anchor="_Toc184229309" w:history="1">
+          <w:hyperlink w:anchor="_Toc184669157" w:history="1">
             <w:r>
               <w:rPr>
                 <w:rStyle w:val="af1"/>
@@ -5045,7 +5128,7 @@
                 <w:noProof/>
                 <w:webHidden/>
               </w:rPr>
-              <w:instrText xml:space="preserve"> PAGEREF _Toc184229309 \h </w:instrText>
+              <w:instrText xml:space="preserve"> PAGEREF _Toc184669157 \h </w:instrText>
             </w:r>
             <w:r>
               <w:rPr>
@@ -5091,7 +5174,7 @@
               <w14:ligatures w14:val="standardContextual"/>
             </w:rPr>
           </w:pPr>
-          <w:hyperlink w:anchor="_Toc184229310" w:history="1">
+          <w:hyperlink w:anchor="_Toc184669158" w:history="1">
             <w:r>
               <w:rPr>
                 <w:rStyle w:val="af1"/>
@@ -5135,7 +5218,7 @@
                 <w:noProof/>
                 <w:webHidden/>
               </w:rPr>
-              <w:instrText xml:space="preserve"> PAGEREF _Toc184229310 \h </w:instrText>
+              <w:instrText xml:space="preserve"> PAGEREF _Toc184669158 \h </w:instrText>
             </w:r>
             <w:r>
               <w:rPr>
@@ -5181,7 +5264,7 @@
               <w14:ligatures w14:val="standardContextual"/>
             </w:rPr>
           </w:pPr>
-          <w:hyperlink w:anchor="_Toc184229311" w:history="1">
+          <w:hyperlink w:anchor="_Toc184669159" w:history="1">
             <w:r>
               <w:rPr>
                 <w:rStyle w:val="af1"/>
@@ -5225,7 +5308,7 @@
                 <w:noProof/>
                 <w:webHidden/>
               </w:rPr>
-              <w:instrText xml:space="preserve"> PAGEREF _Toc184229311 \h </w:instrText>
+              <w:instrText xml:space="preserve"> PAGEREF _Toc184669159 \h </w:instrText>
             </w:r>
             <w:r>
               <w:rPr>
@@ -5271,7 +5354,7 @@
               <w14:ligatures w14:val="standardContextual"/>
             </w:rPr>
           </w:pPr>
-          <w:hyperlink w:anchor="_Toc184229312" w:history="1">
+          <w:hyperlink w:anchor="_Toc184669160" w:history="1">
             <w:r>
               <w:rPr>
                 <w:rStyle w:val="af1"/>
@@ -5315,7 +5398,7 @@
                 <w:noProof/>
                 <w:webHidden/>
               </w:rPr>
-              <w:instrText xml:space="preserve"> PAGEREF _Toc184229312 \h </w:instrText>
+              <w:instrText xml:space="preserve"> PAGEREF _Toc184669160 \h </w:instrText>
             </w:r>
             <w:r>
               <w:rPr>
@@ -5361,7 +5444,7 @@
               <w14:ligatures w14:val="standardContextual"/>
             </w:rPr>
           </w:pPr>
-          <w:hyperlink w:anchor="_Toc184229313" w:history="1">
+          <w:hyperlink w:anchor="_Toc184669161" w:history="1">
             <w:r>
               <w:rPr>
                 <w:rStyle w:val="af1"/>
@@ -5405,7 +5488,7 @@
                 <w:noProof/>
                 <w:webHidden/>
               </w:rPr>
-              <w:instrText xml:space="preserve"> PAGEREF _Toc184229313 \h </w:instrText>
+              <w:instrText xml:space="preserve"> PAGEREF _Toc184669161 \h </w:instrText>
             </w:r>
             <w:r>
               <w:rPr>
@@ -5451,7 +5534,7 @@
               <w14:ligatures w14:val="standardContextual"/>
             </w:rPr>
           </w:pPr>
-          <w:hyperlink w:anchor="_Toc184229314" w:history="1">
+          <w:hyperlink w:anchor="_Toc184669162" w:history="1">
             <w:r>
               <w:rPr>
                 <w:rStyle w:val="af1"/>
@@ -5495,7 +5578,7 @@
                 <w:noProof/>
                 <w:webHidden/>
               </w:rPr>
-              <w:instrText xml:space="preserve"> PAGEREF _Toc184229314 \h </w:instrText>
+              <w:instrText xml:space="preserve"> PAGEREF _Toc184669162 \h </w:instrText>
             </w:r>
             <w:r>
               <w:rPr>
@@ -5540,7 +5623,7 @@
               <w14:ligatures w14:val="standardContextual"/>
             </w:rPr>
           </w:pPr>
-          <w:hyperlink w:anchor="_Toc184229315" w:history="1">
+          <w:hyperlink w:anchor="_Toc184669163" w:history="1">
             <w:r>
               <w:rPr>
                 <w:rStyle w:val="af1"/>
@@ -5567,7 +5650,7 @@
                 <w:noProof/>
                 <w:webHidden/>
               </w:rPr>
-              <w:instrText xml:space="preserve"> PAGEREF _Toc184229315 \h </w:instrText>
+              <w:instrText xml:space="preserve"> PAGEREF _Toc184669163 \h </w:instrText>
             </w:r>
             <w:r>
               <w:rPr>
@@ -5612,7 +5695,7 @@
               <w14:ligatures w14:val="standardContextual"/>
             </w:rPr>
           </w:pPr>
-          <w:hyperlink w:anchor="_Toc184229316" w:history="1">
+          <w:hyperlink w:anchor="_Toc184669164" w:history="1">
             <w:r>
               <w:rPr>
                 <w:rStyle w:val="af1"/>
@@ -5639,7 +5722,7 @@
                 <w:noProof/>
                 <w:webHidden/>
               </w:rPr>
-              <w:instrText xml:space="preserve"> PAGEREF _Toc184229316 \h </w:instrText>
+              <w:instrText xml:space="preserve"> PAGEREF _Toc184669164 \h </w:instrText>
             </w:r>
             <w:r>
               <w:rPr>
@@ -5684,7 +5767,7 @@
               <w14:ligatures w14:val="standardContextual"/>
             </w:rPr>
           </w:pPr>
-          <w:hyperlink w:anchor="_Toc184229317" w:history="1">
+          <w:hyperlink w:anchor="_Toc184669165" w:history="1">
             <w:r>
               <w:rPr>
                 <w:rStyle w:val="af1"/>
@@ -5711,7 +5794,7 @@
                 <w:noProof/>
                 <w:webHidden/>
               </w:rPr>
-              <w:instrText xml:space="preserve"> PAGEREF _Toc184229317 \h </w:instrText>
+              <w:instrText xml:space="preserve"> PAGEREF _Toc184669165 \h </w:instrText>
             </w:r>
             <w:r>
               <w:rPr>
@@ -5779,7 +5862,7 @@
       <w:r>
         <w:br w:type="page"/>
       </w:r>
-      <w:bookmarkStart w:id="2" w:name="_Toc184229299"/>
+      <w:bookmarkStart w:id="2" w:name="_Toc184669147"/>
       <w:r>
         <w:rPr>
           <w:rFonts w:ascii="Times New Roman" w:hAnsi="Times New Roman" w:cs="Times New Roman"/>
@@ -5791,31 +5874,6 @@
         <w:t>Введение</w:t>
       </w:r>
       <w:bookmarkEnd w:id="2"/>
-    </w:p>
-    <w:p>
-      <w:pPr>
-        <w:spacing w:after="160" w:line="278" w:lineRule="auto"/>
-        <w:jc w:val="left"/>
-        <w:rPr>
-          <w:rFonts w:asciiTheme="majorHAnsi" w:eastAsiaTheme="majorEastAsia" w:hAnsiTheme="majorHAnsi" w:cstheme="majorBidi"/>
-          <w:sz w:val="28"/>
-          <w:szCs w:val="28"/>
-        </w:rPr>
-      </w:pPr>
-      <w:r>
-        <w:rPr>
-          <w:sz w:val="28"/>
-          <w:szCs w:val="28"/>
-        </w:rPr>
-        <w:t>Текст</w:t>
-      </w:r>
-      <w:r>
-        <w:rPr>
-          <w:sz w:val="28"/>
-          <w:szCs w:val="28"/>
-        </w:rPr>
-        <w:br w:type="page"/>
-      </w:r>
     </w:p>
     <w:p>
       <w:pPr>
@@ -5833,7 +5891,7 @@
           <w:szCs w:val="28"/>
         </w:rPr>
       </w:pPr>
-      <w:bookmarkStart w:id="3" w:name="_Toc184229300"/>
+      <w:bookmarkStart w:id="3" w:name="_Toc184669148"/>
       <w:r>
         <w:rPr>
           <w:rFonts w:ascii="Times New Roman" w:hAnsi="Times New Roman" w:cs="Times New Roman"/>
@@ -5841,10 +5899,37 @@
           <w:sz w:val="28"/>
           <w:szCs w:val="28"/>
         </w:rPr>
-        <w:lastRenderedPageBreak/>
         <w:t>Описание задачи</w:t>
       </w:r>
       <w:bookmarkEnd w:id="3"/>
+    </w:p>
+    <w:p>
+      <w:pPr>
+        <w:pStyle w:val="2"/>
+        <w:numPr>
+          <w:ilvl w:val="1"/>
+          <w:numId w:val="6"/>
+        </w:numPr>
+        <w:spacing w:before="280" w:after="280"/>
+        <w:ind w:firstLine="709"/>
+        <w:rPr>
+          <w:rFonts w:ascii="Times New Roman" w:hAnsi="Times New Roman" w:cs="Times New Roman"/>
+          <w:color w:val="auto"/>
+          <w:sz w:val="28"/>
+          <w:szCs w:val="28"/>
+        </w:rPr>
+      </w:pPr>
+      <w:bookmarkStart w:id="4" w:name="_Toc184669149"/>
+      <w:r>
+        <w:rPr>
+          <w:rFonts w:ascii="Times New Roman" w:hAnsi="Times New Roman" w:cs="Times New Roman"/>
+          <w:color w:val="auto"/>
+          <w:sz w:val="28"/>
+          <w:szCs w:val="28"/>
+        </w:rPr>
+        <w:t>Анализ предметной области</w:t>
+      </w:r>
+      <w:bookmarkEnd w:id="4"/>
     </w:p>
     <w:p>
       <w:pPr>
@@ -5862,7 +5947,7 @@
           <w:szCs w:val="28"/>
         </w:rPr>
       </w:pPr>
-      <w:bookmarkStart w:id="4" w:name="_Toc184229301"/>
+      <w:bookmarkStart w:id="5" w:name="_Toc184669150"/>
       <w:r>
         <w:rPr>
           <w:rFonts w:ascii="Times New Roman" w:hAnsi="Times New Roman" w:cs="Times New Roman"/>
@@ -5870,88 +5955,9 @@
           <w:sz w:val="28"/>
           <w:szCs w:val="28"/>
         </w:rPr>
-        <w:t>Анализ предметной области</w:t>
-      </w:r>
-      <w:bookmarkEnd w:id="4"/>
-    </w:p>
-    <w:p>
-      <w:pPr>
-        <w:spacing w:after="160"/>
-        <w:jc w:val="left"/>
-        <w:rPr>
-          <w:rFonts w:eastAsiaTheme="majorEastAsia"/>
-          <w:sz w:val="28"/>
-          <w:szCs w:val="28"/>
-        </w:rPr>
-      </w:pPr>
-      <w:r>
-        <w:rPr>
-          <w:sz w:val="28"/>
-          <w:szCs w:val="28"/>
-        </w:rPr>
-        <w:t xml:space="preserve">Текст </w:t>
-      </w:r>
-      <w:r>
-        <w:rPr>
-          <w:sz w:val="28"/>
-          <w:szCs w:val="28"/>
-        </w:rPr>
-        <w:br w:type="page"/>
-      </w:r>
-    </w:p>
-    <w:p>
-      <w:pPr>
-        <w:pStyle w:val="2"/>
-        <w:numPr>
-          <w:ilvl w:val="1"/>
-          <w:numId w:val="6"/>
-        </w:numPr>
-        <w:spacing w:before="0" w:after="560"/>
-        <w:ind w:firstLine="709"/>
-        <w:rPr>
-          <w:rFonts w:ascii="Times New Roman" w:hAnsi="Times New Roman" w:cs="Times New Roman"/>
-          <w:color w:val="auto"/>
-          <w:sz w:val="28"/>
-          <w:szCs w:val="28"/>
-        </w:rPr>
-      </w:pPr>
-      <w:bookmarkStart w:id="5" w:name="_Toc184229302"/>
-      <w:r>
-        <w:rPr>
-          <w:rFonts w:ascii="Times New Roman" w:hAnsi="Times New Roman" w:cs="Times New Roman"/>
-          <w:color w:val="auto"/>
-          <w:sz w:val="28"/>
-          <w:szCs w:val="28"/>
-        </w:rPr>
-        <w:lastRenderedPageBreak/>
         <w:t>Постановка задачи</w:t>
       </w:r>
       <w:bookmarkEnd w:id="5"/>
-    </w:p>
-    <w:p>
-      <w:pPr>
-        <w:spacing w:after="160"/>
-        <w:jc w:val="left"/>
-        <w:rPr>
-          <w:rFonts w:eastAsiaTheme="majorEastAsia"/>
-          <w:sz w:val="28"/>
-          <w:szCs w:val="28"/>
-        </w:rPr>
-      </w:pPr>
-      <w:r>
-        <w:rPr>
-          <w:sz w:val="28"/>
-          <w:szCs w:val="28"/>
-        </w:rPr>
-        <w:t xml:space="preserve">Текст </w:t>
-      </w:r>
-      <w:r>
-        <w:rPr>
-          <w:sz w:val="28"/>
-          <w:szCs w:val="28"/>
-        </w:rPr>
-        <w:br w:type="page"/>
-      </w:r>
     </w:p>
     <w:p>
       <w:pPr>
@@ -5968,7 +5974,7 @@
           <w:szCs w:val="28"/>
         </w:rPr>
       </w:pPr>
-      <w:bookmarkStart w:id="6" w:name="_Toc184229303"/>
+      <w:bookmarkStart w:id="6" w:name="_Toc184669151"/>
       <w:r>
         <w:rPr>
           <w:rFonts w:ascii="Times New Roman" w:hAnsi="Times New Roman" w:cs="Times New Roman"/>
@@ -5976,7 +5982,6 @@
           <w:sz w:val="28"/>
           <w:szCs w:val="28"/>
         </w:rPr>
-        <w:lastRenderedPageBreak/>
         <w:t>Проектирование системы</w:t>
       </w:r>
       <w:bookmarkEnd w:id="6"/>
@@ -5988,7 +5993,7 @@
           <w:ilvl w:val="1"/>
           <w:numId w:val="6"/>
         </w:numPr>
-        <w:spacing w:before="0" w:after="560"/>
+        <w:spacing w:before="280" w:after="280"/>
         <w:ind w:firstLine="709"/>
         <w:rPr>
           <w:rFonts w:ascii="Times New Roman" w:hAnsi="Times New Roman" w:cs="Times New Roman"/>
@@ -5997,7 +6002,7 @@
           <w:szCs w:val="28"/>
         </w:rPr>
       </w:pPr>
-      <w:bookmarkStart w:id="7" w:name="_Toc184229304"/>
+      <w:bookmarkStart w:id="7" w:name="_Toc184669152"/>
       <w:r>
         <w:rPr>
           <w:rFonts w:ascii="Times New Roman" w:hAnsi="Times New Roman" w:cs="Times New Roman"/>
@@ -6007,7 +6012,6 @@
         </w:rPr>
         <w:t xml:space="preserve">Требование к </w:t>
       </w:r>
-      <w:bookmarkEnd w:id="7"/>
       <w:r>
         <w:rPr>
           <w:rFonts w:ascii="Times New Roman" w:hAnsi="Times New Roman" w:cs="Times New Roman"/>
@@ -6017,31 +6021,7 @@
         </w:rPr>
         <w:t>ПО</w:t>
       </w:r>
-    </w:p>
-    <w:p>
-      <w:pPr>
-        <w:spacing w:after="160"/>
-        <w:jc w:val="left"/>
-        <w:rPr>
-          <w:rFonts w:eastAsiaTheme="majorEastAsia"/>
-          <w:sz w:val="28"/>
-          <w:szCs w:val="28"/>
-        </w:rPr>
-      </w:pPr>
-      <w:r>
-        <w:rPr>
-          <w:sz w:val="28"/>
-          <w:szCs w:val="28"/>
-        </w:rPr>
-        <w:t xml:space="preserve">Текст </w:t>
-      </w:r>
-      <w:r>
-        <w:rPr>
-          <w:sz w:val="28"/>
-          <w:szCs w:val="28"/>
-        </w:rPr>
-        <w:br w:type="page"/>
-      </w:r>
+      <w:bookmarkEnd w:id="7"/>
     </w:p>
     <w:p>
       <w:pPr>
@@ -6050,7 +6030,7 @@
           <w:ilvl w:val="1"/>
           <w:numId w:val="6"/>
         </w:numPr>
-        <w:spacing w:before="0" w:after="560"/>
+        <w:spacing w:before="280" w:after="280"/>
         <w:ind w:firstLine="709"/>
         <w:rPr>
           <w:rFonts w:ascii="Times New Roman" w:hAnsi="Times New Roman" w:cs="Times New Roman"/>
@@ -6059,7 +6039,7 @@
           <w:szCs w:val="28"/>
         </w:rPr>
       </w:pPr>
-      <w:bookmarkStart w:id="8" w:name="_Toc184229305"/>
+      <w:bookmarkStart w:id="8" w:name="_Toc184669153"/>
       <w:r>
         <w:rPr>
           <w:rFonts w:ascii="Times New Roman" w:hAnsi="Times New Roman" w:cs="Times New Roman"/>
@@ -6067,44 +6047,18 @@
           <w:sz w:val="28"/>
           <w:szCs w:val="28"/>
         </w:rPr>
-        <w:lastRenderedPageBreak/>
         <w:t>Проектирование модели</w:t>
       </w:r>
       <w:bookmarkEnd w:id="8"/>
     </w:p>
     <w:p>
       <w:pPr>
-        <w:spacing w:after="160"/>
-        <w:jc w:val="left"/>
-        <w:rPr>
-          <w:rFonts w:eastAsiaTheme="majorEastAsia"/>
-          <w:sz w:val="28"/>
-          <w:szCs w:val="28"/>
-        </w:rPr>
-      </w:pPr>
-      <w:r>
-        <w:rPr>
-          <w:sz w:val="28"/>
-          <w:szCs w:val="28"/>
-        </w:rPr>
-        <w:t xml:space="preserve">Текст </w:t>
-      </w:r>
-      <w:r>
-        <w:rPr>
-          <w:sz w:val="28"/>
-          <w:szCs w:val="28"/>
-        </w:rPr>
-        <w:br w:type="page"/>
-      </w:r>
-    </w:p>
-    <w:p>
-      <w:pPr>
         <w:pStyle w:val="2"/>
         <w:numPr>
           <w:ilvl w:val="1"/>
           <w:numId w:val="6"/>
         </w:numPr>
-        <w:spacing w:before="0" w:after="560"/>
+        <w:spacing w:before="280" w:after="280"/>
         <w:ind w:firstLine="709"/>
         <w:rPr>
           <w:rFonts w:ascii="Times New Roman" w:hAnsi="Times New Roman" w:cs="Times New Roman"/>
@@ -6113,7 +6067,7 @@
           <w:szCs w:val="28"/>
         </w:rPr>
       </w:pPr>
-      <w:bookmarkStart w:id="9" w:name="_Toc184229306"/>
+      <w:bookmarkStart w:id="9" w:name="_Toc184669154"/>
       <w:r>
         <w:rPr>
           <w:rFonts w:ascii="Times New Roman" w:hAnsi="Times New Roman" w:cs="Times New Roman"/>
@@ -6121,35 +6075,9 @@
           <w:sz w:val="28"/>
           <w:szCs w:val="28"/>
         </w:rPr>
-        <w:lastRenderedPageBreak/>
         <w:t>Концептуальный прототип</w:t>
       </w:r>
       <w:bookmarkEnd w:id="9"/>
-    </w:p>
-    <w:p>
-      <w:pPr>
-        <w:spacing w:after="160"/>
-        <w:jc w:val="left"/>
-        <w:rPr>
-          <w:rFonts w:eastAsiaTheme="majorEastAsia"/>
-          <w:sz w:val="28"/>
-          <w:szCs w:val="28"/>
-        </w:rPr>
-      </w:pPr>
-      <w:r>
-        <w:rPr>
-          <w:sz w:val="28"/>
-          <w:szCs w:val="28"/>
-        </w:rPr>
-        <w:t xml:space="preserve">Текст </w:t>
-      </w:r>
-      <w:r>
-        <w:rPr>
-          <w:sz w:val="28"/>
-          <w:szCs w:val="28"/>
-        </w:rPr>
-        <w:br w:type="page"/>
-      </w:r>
     </w:p>
     <w:p>
       <w:pPr>
@@ -6166,7 +6094,7 @@
           <w:szCs w:val="28"/>
         </w:rPr>
       </w:pPr>
-      <w:bookmarkStart w:id="10" w:name="_Toc184229307"/>
+      <w:bookmarkStart w:id="10" w:name="_Toc184669155"/>
       <w:r>
         <w:rPr>
           <w:rFonts w:ascii="Times New Roman" w:hAnsi="Times New Roman" w:cs="Times New Roman"/>
@@ -6174,7 +6102,6 @@
           <w:sz w:val="28"/>
           <w:szCs w:val="28"/>
         </w:rPr>
-        <w:lastRenderedPageBreak/>
         <w:t>Описание реализации программного средство</w:t>
       </w:r>
       <w:bookmarkEnd w:id="10"/>
@@ -6186,7 +6113,7 @@
           <w:ilvl w:val="1"/>
           <w:numId w:val="6"/>
         </w:numPr>
-        <w:spacing w:before="0" w:after="560"/>
+        <w:spacing w:before="280" w:after="280"/>
         <w:ind w:firstLine="709"/>
         <w:rPr>
           <w:rFonts w:ascii="Times New Roman" w:hAnsi="Times New Roman" w:cs="Times New Roman"/>
@@ -6195,7 +6122,7 @@
           <w:szCs w:val="28"/>
         </w:rPr>
       </w:pPr>
-      <w:bookmarkStart w:id="11" w:name="_Toc184229308"/>
+      <w:bookmarkStart w:id="11" w:name="_Toc184669156"/>
       <w:r>
         <w:rPr>
           <w:rFonts w:ascii="Times New Roman" w:hAnsi="Times New Roman" w:cs="Times New Roman"/>
@@ -6209,37 +6136,12 @@
     </w:p>
     <w:p>
       <w:pPr>
-        <w:spacing w:after="160"/>
-        <w:jc w:val="left"/>
-        <w:rPr>
-          <w:rFonts w:eastAsiaTheme="majorEastAsia"/>
-          <w:sz w:val="28"/>
-          <w:szCs w:val="28"/>
-        </w:rPr>
-      </w:pPr>
-      <w:r>
-        <w:rPr>
-          <w:sz w:val="28"/>
-          <w:szCs w:val="28"/>
-        </w:rPr>
-        <w:t xml:space="preserve">Текст </w:t>
-      </w:r>
-      <w:r>
-        <w:rPr>
-          <w:sz w:val="28"/>
-          <w:szCs w:val="28"/>
-        </w:rPr>
-        <w:br w:type="page"/>
-      </w:r>
-    </w:p>
-    <w:p>
-      <w:pPr>
         <w:pStyle w:val="2"/>
         <w:numPr>
           <w:ilvl w:val="1"/>
           <w:numId w:val="6"/>
         </w:numPr>
-        <w:spacing w:before="0" w:after="560"/>
+        <w:spacing w:before="280" w:after="280"/>
         <w:ind w:firstLine="709"/>
         <w:rPr>
           <w:rFonts w:ascii="Times New Roman" w:hAnsi="Times New Roman" w:cs="Times New Roman"/>
@@ -6248,7 +6150,7 @@
           <w:szCs w:val="28"/>
         </w:rPr>
       </w:pPr>
-      <w:bookmarkStart w:id="12" w:name="_Toc184229309"/>
+      <w:bookmarkStart w:id="12" w:name="_Toc184669157"/>
       <w:r>
         <w:rPr>
           <w:rFonts w:ascii="Times New Roman" w:hAnsi="Times New Roman" w:cs="Times New Roman"/>
@@ -6256,44 +6158,18 @@
           <w:sz w:val="28"/>
           <w:szCs w:val="28"/>
         </w:rPr>
-        <w:lastRenderedPageBreak/>
         <w:t>Функции</w:t>
       </w:r>
       <w:bookmarkEnd w:id="12"/>
     </w:p>
     <w:p>
       <w:pPr>
-        <w:spacing w:after="160"/>
-        <w:jc w:val="left"/>
-        <w:rPr>
-          <w:rFonts w:eastAsiaTheme="majorEastAsia"/>
-          <w:sz w:val="28"/>
-          <w:szCs w:val="28"/>
-        </w:rPr>
-      </w:pPr>
-      <w:r>
-        <w:rPr>
-          <w:sz w:val="28"/>
-          <w:szCs w:val="28"/>
-        </w:rPr>
-        <w:t xml:space="preserve">Текст </w:t>
-      </w:r>
-      <w:r>
-        <w:rPr>
-          <w:sz w:val="28"/>
-          <w:szCs w:val="28"/>
-        </w:rPr>
-        <w:br w:type="page"/>
-      </w:r>
-    </w:p>
-    <w:p>
-      <w:pPr>
         <w:pStyle w:val="2"/>
         <w:numPr>
           <w:ilvl w:val="1"/>
           <w:numId w:val="6"/>
         </w:numPr>
-        <w:spacing w:before="0" w:after="560"/>
+        <w:spacing w:before="280" w:after="280"/>
         <w:ind w:firstLine="709"/>
         <w:rPr>
           <w:rFonts w:ascii="Times New Roman" w:hAnsi="Times New Roman" w:cs="Times New Roman"/>
@@ -6302,7 +6178,7 @@
           <w:szCs w:val="28"/>
         </w:rPr>
       </w:pPr>
-      <w:bookmarkStart w:id="13" w:name="_Toc184229310"/>
+      <w:bookmarkStart w:id="13" w:name="_Toc184669158"/>
       <w:r>
         <w:rPr>
           <w:rFonts w:ascii="Times New Roman" w:hAnsi="Times New Roman" w:cs="Times New Roman"/>
@@ -6310,44 +6186,18 @@
           <w:sz w:val="28"/>
           <w:szCs w:val="28"/>
         </w:rPr>
-        <w:lastRenderedPageBreak/>
         <w:t>Входные и выходные данные</w:t>
       </w:r>
       <w:bookmarkEnd w:id="13"/>
     </w:p>
     <w:p>
       <w:pPr>
-        <w:spacing w:after="160"/>
-        <w:jc w:val="left"/>
-        <w:rPr>
-          <w:rFonts w:eastAsiaTheme="majorEastAsia"/>
-          <w:sz w:val="28"/>
-          <w:szCs w:val="28"/>
-        </w:rPr>
-      </w:pPr>
-      <w:r>
-        <w:rPr>
-          <w:sz w:val="28"/>
-          <w:szCs w:val="28"/>
-        </w:rPr>
-        <w:t xml:space="preserve">Текст </w:t>
-      </w:r>
-      <w:r>
-        <w:rPr>
-          <w:sz w:val="28"/>
-          <w:szCs w:val="28"/>
-        </w:rPr>
-        <w:br w:type="page"/>
-      </w:r>
-    </w:p>
-    <w:p>
-      <w:pPr>
         <w:pStyle w:val="2"/>
         <w:numPr>
           <w:ilvl w:val="1"/>
           <w:numId w:val="6"/>
         </w:numPr>
-        <w:spacing w:before="0" w:after="560"/>
+        <w:spacing w:before="280" w:after="280"/>
         <w:ind w:firstLine="709"/>
         <w:rPr>
           <w:rFonts w:ascii="Times New Roman" w:hAnsi="Times New Roman" w:cs="Times New Roman"/>
@@ -6356,7 +6206,7 @@
           <w:szCs w:val="28"/>
         </w:rPr>
       </w:pPr>
-      <w:bookmarkStart w:id="14" w:name="_Toc184229311"/>
+      <w:bookmarkStart w:id="14" w:name="_Toc184669159"/>
       <w:r>
         <w:rPr>
           <w:rFonts w:ascii="Times New Roman" w:hAnsi="Times New Roman" w:cs="Times New Roman"/>
@@ -6364,35 +6214,9 @@
           <w:sz w:val="28"/>
           <w:szCs w:val="28"/>
         </w:rPr>
-        <w:lastRenderedPageBreak/>
         <w:t>Функциональное тестирование</w:t>
       </w:r>
       <w:bookmarkEnd w:id="14"/>
-    </w:p>
-    <w:p>
-      <w:pPr>
-        <w:spacing w:after="160"/>
-        <w:jc w:val="left"/>
-        <w:rPr>
-          <w:rFonts w:eastAsiaTheme="majorEastAsia"/>
-          <w:sz w:val="28"/>
-          <w:szCs w:val="28"/>
-        </w:rPr>
-      </w:pPr>
-      <w:r>
-        <w:rPr>
-          <w:sz w:val="28"/>
-          <w:szCs w:val="28"/>
-        </w:rPr>
-        <w:t xml:space="preserve">Текст </w:t>
-      </w:r>
-      <w:r>
-        <w:rPr>
-          <w:sz w:val="28"/>
-          <w:szCs w:val="28"/>
-        </w:rPr>
-        <w:br w:type="page"/>
-      </w:r>
     </w:p>
     <w:p>
       <w:pPr>
@@ -6409,7 +6233,7 @@
           <w:szCs w:val="28"/>
         </w:rPr>
       </w:pPr>
-      <w:bookmarkStart w:id="15" w:name="_Toc184229312"/>
+      <w:bookmarkStart w:id="15" w:name="_Toc184669160"/>
       <w:r>
         <w:rPr>
           <w:rFonts w:ascii="Times New Roman" w:hAnsi="Times New Roman" w:cs="Times New Roman"/>
@@ -6417,7 +6241,6 @@
           <w:sz w:val="28"/>
           <w:szCs w:val="28"/>
         </w:rPr>
-        <w:lastRenderedPageBreak/>
         <w:t>Примечания</w:t>
       </w:r>
       <w:bookmarkEnd w:id="15"/>
@@ -6429,7 +6252,7 @@
           <w:ilvl w:val="1"/>
           <w:numId w:val="6"/>
         </w:numPr>
-        <w:spacing w:before="0" w:after="560"/>
+        <w:spacing w:before="280" w:after="280"/>
         <w:ind w:firstLine="709"/>
         <w:rPr>
           <w:rFonts w:ascii="Times New Roman" w:hAnsi="Times New Roman" w:cs="Times New Roman"/>
@@ -6438,7 +6261,7 @@
           <w:szCs w:val="28"/>
         </w:rPr>
       </w:pPr>
-      <w:bookmarkStart w:id="16" w:name="_Toc184229313"/>
+      <w:bookmarkStart w:id="16" w:name="_Toc184669161"/>
       <w:r>
         <w:rPr>
           <w:rFonts w:ascii="Times New Roman" w:hAnsi="Times New Roman" w:cs="Times New Roman"/>
@@ -6452,35 +6275,12 @@
     </w:p>
     <w:p>
       <w:pPr>
-        <w:rPr>
-          <w:rFonts w:eastAsiaTheme="majorEastAsia"/>
-          <w:sz w:val="28"/>
-          <w:szCs w:val="28"/>
-        </w:rPr>
-      </w:pPr>
-      <w:r>
-        <w:rPr>
-          <w:sz w:val="28"/>
-          <w:szCs w:val="28"/>
-        </w:rPr>
-        <w:t xml:space="preserve">Текст </w:t>
-      </w:r>
-      <w:r>
-        <w:rPr>
-          <w:sz w:val="28"/>
-          <w:szCs w:val="28"/>
-        </w:rPr>
-        <w:br w:type="page"/>
-      </w:r>
-    </w:p>
-    <w:p>
-      <w:pPr>
         <w:pStyle w:val="2"/>
         <w:numPr>
           <w:ilvl w:val="1"/>
           <w:numId w:val="6"/>
         </w:numPr>
-        <w:spacing w:before="0" w:after="560"/>
+        <w:spacing w:before="280" w:after="280"/>
         <w:ind w:firstLine="709"/>
         <w:rPr>
           <w:rFonts w:ascii="Times New Roman" w:hAnsi="Times New Roman" w:cs="Times New Roman"/>
@@ -6489,7 +6289,7 @@
           <w:szCs w:val="28"/>
         </w:rPr>
       </w:pPr>
-      <w:bookmarkStart w:id="17" w:name="_Toc184229314"/>
+      <w:bookmarkStart w:id="17" w:name="_Toc184669162"/>
       <w:r>
         <w:rPr>
           <w:rFonts w:ascii="Times New Roman" w:hAnsi="Times New Roman" w:cs="Times New Roman"/>
@@ -6497,68 +6297,45 @@
           <w:sz w:val="28"/>
           <w:szCs w:val="28"/>
         </w:rPr>
-        <w:lastRenderedPageBreak/>
         <w:t>Условия применения</w:t>
       </w:r>
       <w:bookmarkEnd w:id="17"/>
     </w:p>
     <w:p>
       <w:pPr>
-        <w:rPr>
+        <w:pStyle w:val="1"/>
+        <w:ind w:firstLine="0"/>
+        <w:rPr>
+          <w:rFonts w:ascii="Times New Roman" w:hAnsi="Times New Roman" w:cs="Times New Roman"/>
           <w:sz w:val="28"/>
           <w:szCs w:val="28"/>
         </w:rPr>
       </w:pPr>
+      <w:bookmarkStart w:id="18" w:name="_Toc184669163"/>
       <w:r>
         <w:rPr>
+          <w:rFonts w:ascii="Times New Roman" w:hAnsi="Times New Roman" w:cs="Times New Roman"/>
           <w:sz w:val="28"/>
           <w:szCs w:val="28"/>
         </w:rPr>
-        <w:t>Текст</w:t>
-      </w:r>
-    </w:p>
-    <w:p>
-      <w:pPr>
-        <w:spacing w:after="160" w:line="278" w:lineRule="auto"/>
-        <w:ind w:firstLine="0"/>
-        <w:jc w:val="left"/>
-        <w:rPr>
-          <w:sz w:val="28"/>
-          <w:szCs w:val="28"/>
-        </w:rPr>
-      </w:pPr>
-      <w:r>
-        <w:rPr>
-          <w:sz w:val="28"/>
-          <w:szCs w:val="28"/>
-        </w:rPr>
-        <w:br w:type="page"/>
-      </w:r>
-      <w:bookmarkStart w:id="18" w:name="_Toc184229315"/>
-      <w:r>
-        <w:rPr>
-          <w:sz w:val="28"/>
-          <w:szCs w:val="28"/>
-        </w:rPr>
-        <w:lastRenderedPageBreak/>
         <w:t>Список информационных источников</w:t>
       </w:r>
-      <w:bookmarkStart w:id="19" w:name="_Toc184229316"/>
       <w:bookmarkEnd w:id="18"/>
     </w:p>
     <w:p>
       <w:pPr>
-        <w:spacing w:after="160" w:line="278" w:lineRule="auto"/>
+        <w:pStyle w:val="1"/>
         <w:ind w:firstLine="0"/>
-        <w:jc w:val="left"/>
-        <w:rPr>
-          <w:rFonts w:eastAsiaTheme="majorEastAsia"/>
+        <w:rPr>
+          <w:rFonts w:ascii="Times New Roman" w:hAnsi="Times New Roman" w:cs="Times New Roman"/>
           <w:sz w:val="28"/>
           <w:szCs w:val="28"/>
         </w:rPr>
       </w:pPr>
+      <w:bookmarkStart w:id="19" w:name="_Toc184669164"/>
       <w:r>
         <w:rPr>
+          <w:rFonts w:ascii="Times New Roman" w:hAnsi="Times New Roman" w:cs="Times New Roman"/>
           <w:sz w:val="28"/>
           <w:szCs w:val="28"/>
         </w:rPr>
@@ -6577,7 +6354,7 @@
           <w:szCs w:val="28"/>
         </w:rPr>
       </w:pPr>
-      <w:bookmarkStart w:id="20" w:name="_Toc184229317"/>
+      <w:bookmarkStart w:id="20" w:name="_Toc184669165"/>
       <w:r>
         <w:rPr>
           <w:rFonts w:ascii="Times New Roman" w:hAnsi="Times New Roman" w:cs="Times New Roman"/>

</xml_diff>